<commit_message>
Added image to drawing page, re-organized
</commit_message>
<xml_diff>
--- a/img/debCV/DEBORAH MCCOLL – artist CV.docx
+++ b/img/debCV/DEBORAH MCCOLL – artist CV.docx
@@ -249,7 +249,6 @@
         </w:rPr>
         <w:t xml:space="preserve"> </w:t>
       </w:r>
-      <w:proofErr w:type="spellStart"/>
       <w:r>
         <w:rPr>
           <w:rFonts w:ascii="Copperplate Gothic Bold" w:hAnsi="Copperplate Gothic Bold"/>
@@ -262,7 +261,6 @@
         </w:rPr>
         <w:t>C</w:t>
       </w:r>
-      <w:proofErr w:type="spellEnd"/>
       <w:r>
         <w:rPr>
           <w:rFonts w:ascii="Copperplate Gothic Bold" w:hAnsi="Copperplate Gothic Bold"/>
@@ -323,7 +321,6 @@
         </w:rPr>
         <w:t xml:space="preserve"> </w:t>
       </w:r>
-      <w:proofErr w:type="spellStart"/>
       <w:r>
         <w:rPr>
           <w:rFonts w:ascii="Copperplate Gothic Bold" w:hAnsi="Copperplate Gothic Bold"/>
@@ -336,7 +333,6 @@
         </w:rPr>
         <w:t>L</w:t>
       </w:r>
-      <w:proofErr w:type="spellEnd"/>
     </w:p>
     <w:p>
       <w:pPr>
@@ -577,7 +573,6 @@
         </w:rPr>
         <w:t xml:space="preserve"> </w:t>
       </w:r>
-      <w:proofErr w:type="spellStart"/>
       <w:r>
         <w:rPr>
           <w:rFonts w:ascii="Copperplate Gothic Bold" w:hAnsi="Copperplate Gothic Bold"/>
@@ -588,7 +583,6 @@
         </w:rPr>
         <w:t>8</w:t>
       </w:r>
-      <w:proofErr w:type="spellEnd"/>
       <w:r>
         <w:rPr>
           <w:rFonts w:ascii="Copperplate Gothic Bold" w:hAnsi="Copperplate Gothic Bold"/>
@@ -699,7 +693,6 @@
         </w:rPr>
         <w:t xml:space="preserve"> </w:t>
       </w:r>
-      <w:proofErr w:type="spellStart"/>
       <w:r>
         <w:rPr>
           <w:rFonts w:ascii="Copperplate Gothic Bold" w:hAnsi="Copperplate Gothic Bold"/>
@@ -710,7 +703,6 @@
         </w:rPr>
         <w:t>1</w:t>
       </w:r>
-      <w:proofErr w:type="spellEnd"/>
     </w:p>
     <w:p>
       <w:pPr>
@@ -929,23 +921,7 @@
           <w:lang w:eastAsia="ja-JP"/>
         </w:rPr>
         <w:tab/>
-        <w:t xml:space="preserve">  Olio Cooperative, Victoria, BC - </w:t>
-      </w:r>
-      <w:proofErr w:type="spellStart"/>
-      <w:r>
-        <w:rPr>
-          <w:color w:val="000000"/>
-          <w:lang w:eastAsia="ja-JP"/>
-        </w:rPr>
-        <w:t>Silkscreening</w:t>
-      </w:r>
-      <w:proofErr w:type="spellEnd"/>
-      <w:r>
-        <w:rPr>
-          <w:color w:val="000000"/>
-          <w:lang w:eastAsia="ja-JP"/>
-        </w:rPr>
-        <w:t xml:space="preserve"> workshop </w:t>
+        <w:t xml:space="preserve">  Olio Cooperative, Victoria, BC - Silkscreening workshop </w:t>
       </w:r>
     </w:p>
     <w:p>
@@ -1043,44 +1019,19 @@
         <w:tab/>
         <w:t xml:space="preserve">  </w:t>
       </w:r>
-      <w:proofErr w:type="spellStart"/>
-      <w:r>
-        <w:rPr>
-          <w:color w:val="000000"/>
-          <w:lang w:eastAsia="ja-JP"/>
-        </w:rPr>
-        <w:t>Maiwa</w:t>
-      </w:r>
-      <w:proofErr w:type="spellEnd"/>
-      <w:r>
-        <w:rPr>
-          <w:color w:val="000000"/>
-          <w:lang w:eastAsia="ja-JP"/>
-        </w:rPr>
-        <w:t xml:space="preserve"> Handprints, Vancouver, BC </w:t>
-      </w:r>
-      <w:r>
-        <w:rPr>
-          <w:color w:val="000000"/>
-          <w:lang w:eastAsia="ja-JP"/>
-        </w:rPr>
-        <w:t xml:space="preserve">- Various </w:t>
-      </w:r>
-      <w:proofErr w:type="spellStart"/>
-      <w:r>
-        <w:rPr>
-          <w:color w:val="000000"/>
-          <w:lang w:eastAsia="ja-JP"/>
-        </w:rPr>
-        <w:t>Fibre</w:t>
-      </w:r>
-      <w:proofErr w:type="spellEnd"/>
-      <w:r>
-        <w:rPr>
-          <w:color w:val="000000"/>
-          <w:lang w:eastAsia="ja-JP"/>
-        </w:rPr>
-        <w:t xml:space="preserve"> workshops</w:t>
+      <w:r>
+        <w:rPr>
+          <w:color w:val="000000"/>
+          <w:lang w:eastAsia="ja-JP"/>
+        </w:rPr>
+        <w:t xml:space="preserve">Maiwa Handprints, Vancouver, BC </w:t>
+      </w:r>
+      <w:r>
+        <w:rPr>
+          <w:color w:val="000000"/>
+          <w:lang w:eastAsia="ja-JP"/>
+        </w:rPr>
+        <w:t>- Various Fibre workshops</w:t>
       </w:r>
     </w:p>
     <w:p>
@@ -1240,21 +1191,12 @@
         <w:tab/>
         <w:t xml:space="preserve">   </w:t>
       </w:r>
-      <w:proofErr w:type="spellStart"/>
-      <w:r>
-        <w:rPr>
-          <w:color w:val="000000"/>
-          <w:lang w:eastAsia="ja-JP"/>
-        </w:rPr>
-        <w:t>Kwantlen</w:t>
-      </w:r>
-      <w:proofErr w:type="spellEnd"/>
-      <w:r>
-        <w:rPr>
-          <w:color w:val="000000"/>
-          <w:lang w:eastAsia="ja-JP"/>
-        </w:rPr>
-        <w:t xml:space="preserve"> College, Richmond, BC</w:t>
+      <w:r>
+        <w:rPr>
+          <w:color w:val="000000"/>
+          <w:lang w:eastAsia="ja-JP"/>
+        </w:rPr>
+        <w:t>Kwantlen College, Richmond, BC</w:t>
       </w:r>
       <w:r>
         <w:rPr>
@@ -1325,21 +1267,12 @@
         <w:tab/>
         <w:t xml:space="preserve">   </w:t>
       </w:r>
-      <w:proofErr w:type="spellStart"/>
-      <w:r>
-        <w:rPr>
-          <w:color w:val="000000"/>
-          <w:lang w:eastAsia="ja-JP"/>
-        </w:rPr>
-        <w:t>Kwantlen</w:t>
-      </w:r>
-      <w:proofErr w:type="spellEnd"/>
-      <w:r>
-        <w:rPr>
-          <w:color w:val="000000"/>
-          <w:lang w:eastAsia="ja-JP"/>
-        </w:rPr>
-        <w:t xml:space="preserve"> College, Surrey, BC</w:t>
+      <w:r>
+        <w:rPr>
+          <w:color w:val="000000"/>
+          <w:lang w:eastAsia="ja-JP"/>
+        </w:rPr>
+        <w:t>Kwantlen College, Surrey, BC</w:t>
       </w:r>
       <w:r>
         <w:rPr>
@@ -1668,53 +1601,12 @@
         <w:tab/>
         <w:t xml:space="preserve">   </w:t>
       </w:r>
-      <w:proofErr w:type="spellStart"/>
-      <w:r>
-        <w:rPr>
-          <w:color w:val="000000"/>
-          <w:lang w:eastAsia="ja-JP"/>
-        </w:rPr>
-        <w:t>Gibsons</w:t>
-      </w:r>
-      <w:proofErr w:type="spellEnd"/>
-      <w:r>
-        <w:rPr>
-          <w:color w:val="000000"/>
-          <w:lang w:eastAsia="ja-JP"/>
-        </w:rPr>
-        <w:t xml:space="preserve"> Landing </w:t>
-      </w:r>
-      <w:proofErr w:type="spellStart"/>
-      <w:r>
-        <w:rPr>
-          <w:color w:val="000000"/>
-          <w:lang w:eastAsia="ja-JP"/>
-        </w:rPr>
-        <w:t>Fibre</w:t>
-      </w:r>
-      <w:proofErr w:type="spellEnd"/>
-      <w:r>
-        <w:rPr>
-          <w:color w:val="000000"/>
-          <w:lang w:eastAsia="ja-JP"/>
-        </w:rPr>
-        <w:t xml:space="preserve"> Arts Festival, </w:t>
-      </w:r>
-      <w:proofErr w:type="spellStart"/>
-      <w:r>
-        <w:rPr>
-          <w:color w:val="000000"/>
-          <w:lang w:eastAsia="ja-JP"/>
-        </w:rPr>
-        <w:t>Gibsons</w:t>
-      </w:r>
-      <w:proofErr w:type="spellEnd"/>
-      <w:r>
-        <w:rPr>
-          <w:color w:val="000000"/>
-          <w:lang w:eastAsia="ja-JP"/>
-        </w:rPr>
-        <w:t>, BC</w:t>
+      <w:r>
+        <w:rPr>
+          <w:color w:val="000000"/>
+          <w:lang w:eastAsia="ja-JP"/>
+        </w:rPr>
+        <w:t>Gibsons Landing Fibre Arts Festival, Gibsons, BC</w:t>
       </w:r>
       <w:r>
         <w:rPr>
@@ -1769,23 +1661,7 @@
           <w:color w:val="000000"/>
           <w:lang w:eastAsia="ja-JP"/>
         </w:rPr>
-        <w:t xml:space="preserve">Nelson </w:t>
-      </w:r>
-      <w:proofErr w:type="spellStart"/>
-      <w:r>
-        <w:rPr>
-          <w:color w:val="000000"/>
-          <w:lang w:eastAsia="ja-JP"/>
-        </w:rPr>
-        <w:t>Artwalk</w:t>
-      </w:r>
-      <w:proofErr w:type="spellEnd"/>
-      <w:r>
-        <w:rPr>
-          <w:color w:val="000000"/>
-          <w:lang w:eastAsia="ja-JP"/>
-        </w:rPr>
-        <w:t>, Nelson, BC</w:t>
+        <w:t>Nelson Artwalk, Nelson, BC</w:t>
       </w:r>
     </w:p>
     <w:p>
@@ -1840,23 +1716,7 @@
           <w:color w:val="000000"/>
           <w:lang w:eastAsia="ja-JP"/>
         </w:rPr>
-        <w:t xml:space="preserve">lson </w:t>
-      </w:r>
-      <w:proofErr w:type="spellStart"/>
-      <w:r>
-        <w:rPr>
-          <w:color w:val="000000"/>
-          <w:lang w:eastAsia="ja-JP"/>
-        </w:rPr>
-        <w:t>Artwalk</w:t>
-      </w:r>
-      <w:proofErr w:type="spellEnd"/>
-      <w:r>
-        <w:rPr>
-          <w:color w:val="000000"/>
-          <w:lang w:eastAsia="ja-JP"/>
-        </w:rPr>
-        <w:t xml:space="preserve">, Nelson, BC </w:t>
+        <w:t xml:space="preserve">lson Artwalk, Nelson, BC </w:t>
       </w:r>
     </w:p>
     <w:p>
@@ -2042,11 +1902,6 @@
           <w:tab w:val="left" w:pos="2800"/>
           <w:tab w:val="left" w:pos="3360"/>
           <w:tab w:val="left" w:pos="3920"/>
-          <w:tab w:val="left" w:pos="4480"/>
-          <w:tab w:val="left" w:pos="5040"/>
-          <w:tab w:val="left" w:pos="5600"/>
-          <w:tab w:val="left" w:pos="6160"/>
-          <w:tab w:val="left" w:pos="6720"/>
         </w:tabs>
         <w:autoSpaceDE w:val="0"/>
         <w:autoSpaceDN w:val="0"/>
@@ -2062,6 +1917,13 @@
           <w:lang w:eastAsia="ja-JP"/>
         </w:rPr>
         <w:t>2006 - Ironworks Studio, Vancouver, BC</w:t>
+      </w:r>
+      <w:r>
+        <w:rPr>
+          <w:color w:val="000000"/>
+          <w:lang w:eastAsia="ja-JP"/>
+        </w:rPr>
+        <w:tab/>
       </w:r>
     </w:p>
     <w:p>
@@ -2130,359 +1992,9 @@
           <w:szCs w:val="28"/>
           <w:lang w:eastAsia="ja-JP"/>
         </w:rPr>
-        <w:t>Gallery Representation</w:t>
-      </w:r>
-    </w:p>
-    <w:p>
-      <w:pPr>
-        <w:widowControl w:val="0"/>
-        <w:tabs>
-          <w:tab w:val="left" w:pos="560"/>
-          <w:tab w:val="left" w:pos="1120"/>
-          <w:tab w:val="left" w:pos="1680"/>
-          <w:tab w:val="left" w:pos="2240"/>
-          <w:tab w:val="left" w:pos="2800"/>
-          <w:tab w:val="left" w:pos="3360"/>
-          <w:tab w:val="left" w:pos="3920"/>
-          <w:tab w:val="left" w:pos="4480"/>
-          <w:tab w:val="left" w:pos="5040"/>
-          <w:tab w:val="left" w:pos="5600"/>
-          <w:tab w:val="left" w:pos="6160"/>
-          <w:tab w:val="left" w:pos="6720"/>
-        </w:tabs>
-        <w:autoSpaceDE w:val="0"/>
-        <w:autoSpaceDN w:val="0"/>
-        <w:adjustRightInd w:val="0"/>
-        <w:rPr>
-          <w:color w:val="000000"/>
-          <w:lang w:eastAsia="ja-JP"/>
-        </w:rPr>
-      </w:pPr>
-      <w:r>
-        <w:rPr>
-          <w:color w:val="000000"/>
-          <w:lang w:eastAsia="ja-JP"/>
-        </w:rPr>
-        <w:t xml:space="preserve">Kootenay Art Gallery, </w:t>
-      </w:r>
-      <w:proofErr w:type="spellStart"/>
-      <w:r>
-        <w:rPr>
-          <w:color w:val="000000"/>
-          <w:lang w:eastAsia="ja-JP"/>
-        </w:rPr>
-        <w:t>Castlegar</w:t>
-      </w:r>
-      <w:proofErr w:type="spellEnd"/>
-      <w:r>
-        <w:rPr>
-          <w:color w:val="000000"/>
-          <w:lang w:eastAsia="ja-JP"/>
-        </w:rPr>
-        <w:t xml:space="preserve">, BC </w:t>
-      </w:r>
-    </w:p>
-    <w:p>
-      <w:pPr>
-        <w:widowControl w:val="0"/>
-        <w:tabs>
-          <w:tab w:val="left" w:pos="560"/>
-          <w:tab w:val="left" w:pos="1120"/>
-          <w:tab w:val="left" w:pos="1680"/>
-          <w:tab w:val="left" w:pos="2240"/>
-          <w:tab w:val="left" w:pos="2800"/>
-          <w:tab w:val="left" w:pos="3360"/>
-          <w:tab w:val="left" w:pos="3920"/>
-          <w:tab w:val="left" w:pos="4480"/>
-          <w:tab w:val="left" w:pos="5040"/>
-          <w:tab w:val="left" w:pos="5600"/>
-          <w:tab w:val="left" w:pos="6160"/>
-          <w:tab w:val="left" w:pos="6720"/>
-        </w:tabs>
-        <w:autoSpaceDE w:val="0"/>
-        <w:autoSpaceDN w:val="0"/>
-        <w:adjustRightInd w:val="0"/>
-        <w:rPr>
-          <w:color w:val="000000"/>
-          <w:lang w:eastAsia="ja-JP"/>
-        </w:rPr>
-      </w:pPr>
-      <w:r>
-        <w:rPr>
-          <w:color w:val="000000"/>
-          <w:lang w:eastAsia="ja-JP"/>
-        </w:rPr>
-        <w:t xml:space="preserve">The Gallery at </w:t>
-      </w:r>
-      <w:proofErr w:type="spellStart"/>
-      <w:r>
-        <w:rPr>
-          <w:color w:val="000000"/>
-          <w:lang w:eastAsia="ja-JP"/>
-        </w:rPr>
-        <w:t>Mattick’s</w:t>
-      </w:r>
-      <w:proofErr w:type="spellEnd"/>
-      <w:r>
-        <w:rPr>
-          <w:color w:val="000000"/>
-          <w:lang w:eastAsia="ja-JP"/>
-        </w:rPr>
-        <w:t xml:space="preserve"> Farm, Victoria, BC </w:t>
-      </w:r>
-    </w:p>
-    <w:p>
-      <w:pPr>
-        <w:widowControl w:val="0"/>
-        <w:tabs>
-          <w:tab w:val="left" w:pos="560"/>
-          <w:tab w:val="left" w:pos="1120"/>
-          <w:tab w:val="left" w:pos="1680"/>
-          <w:tab w:val="left" w:pos="2240"/>
-          <w:tab w:val="left" w:pos="2800"/>
-          <w:tab w:val="left" w:pos="3360"/>
-          <w:tab w:val="left" w:pos="3920"/>
-          <w:tab w:val="left" w:pos="4480"/>
-          <w:tab w:val="left" w:pos="5040"/>
-          <w:tab w:val="left" w:pos="5600"/>
-          <w:tab w:val="left" w:pos="6160"/>
-          <w:tab w:val="left" w:pos="6720"/>
-        </w:tabs>
-        <w:autoSpaceDE w:val="0"/>
-        <w:autoSpaceDN w:val="0"/>
-        <w:adjustRightInd w:val="0"/>
-        <w:rPr>
-          <w:color w:val="000000"/>
-          <w:lang w:eastAsia="ja-JP"/>
-        </w:rPr>
-      </w:pPr>
-      <w:proofErr w:type="spellStart"/>
-      <w:r>
-        <w:rPr>
-          <w:color w:val="000000"/>
-          <w:lang w:eastAsia="ja-JP"/>
-        </w:rPr>
-        <w:t>Qualicum</w:t>
-      </w:r>
-      <w:proofErr w:type="spellEnd"/>
-      <w:r>
-        <w:rPr>
-          <w:color w:val="000000"/>
-          <w:lang w:eastAsia="ja-JP"/>
-        </w:rPr>
-        <w:t xml:space="preserve"> House, </w:t>
-      </w:r>
-      <w:proofErr w:type="spellStart"/>
-      <w:r>
-        <w:rPr>
-          <w:color w:val="000000"/>
-          <w:lang w:eastAsia="ja-JP"/>
-        </w:rPr>
-        <w:t>Qualicum</w:t>
-      </w:r>
-      <w:proofErr w:type="spellEnd"/>
-      <w:r>
-        <w:rPr>
-          <w:color w:val="000000"/>
-          <w:lang w:eastAsia="ja-JP"/>
-        </w:rPr>
-        <w:t xml:space="preserve">, BC </w:t>
-      </w:r>
-    </w:p>
-    <w:p>
-      <w:pPr>
-        <w:widowControl w:val="0"/>
-        <w:tabs>
-          <w:tab w:val="left" w:pos="560"/>
-          <w:tab w:val="left" w:pos="1120"/>
-          <w:tab w:val="left" w:pos="1680"/>
-          <w:tab w:val="left" w:pos="2240"/>
-          <w:tab w:val="left" w:pos="2800"/>
-          <w:tab w:val="left" w:pos="3360"/>
-          <w:tab w:val="left" w:pos="3920"/>
-          <w:tab w:val="left" w:pos="4480"/>
-          <w:tab w:val="left" w:pos="5040"/>
-          <w:tab w:val="left" w:pos="5600"/>
-          <w:tab w:val="left" w:pos="6160"/>
-          <w:tab w:val="left" w:pos="6720"/>
-        </w:tabs>
-        <w:autoSpaceDE w:val="0"/>
-        <w:autoSpaceDN w:val="0"/>
-        <w:adjustRightInd w:val="0"/>
-        <w:rPr>
-          <w:color w:val="000000"/>
-          <w:lang w:eastAsia="ja-JP"/>
-        </w:rPr>
-      </w:pPr>
-      <w:r>
-        <w:rPr>
-          <w:color w:val="000000"/>
-          <w:lang w:eastAsia="ja-JP"/>
-        </w:rPr>
-        <w:t xml:space="preserve">The Craft Connection, Nelson, BC </w:t>
-      </w:r>
-    </w:p>
-    <w:p>
-      <w:pPr>
-        <w:widowControl w:val="0"/>
-        <w:tabs>
-          <w:tab w:val="left" w:pos="560"/>
-          <w:tab w:val="left" w:pos="1120"/>
-          <w:tab w:val="left" w:pos="1680"/>
-          <w:tab w:val="left" w:pos="2240"/>
-          <w:tab w:val="left" w:pos="2800"/>
-          <w:tab w:val="left" w:pos="3360"/>
-          <w:tab w:val="left" w:pos="3920"/>
-          <w:tab w:val="left" w:pos="4480"/>
-          <w:tab w:val="left" w:pos="5040"/>
-          <w:tab w:val="left" w:pos="5600"/>
-          <w:tab w:val="left" w:pos="6160"/>
-          <w:tab w:val="left" w:pos="6720"/>
-        </w:tabs>
-        <w:autoSpaceDE w:val="0"/>
-        <w:autoSpaceDN w:val="0"/>
-        <w:adjustRightInd w:val="0"/>
-        <w:rPr>
-          <w:color w:val="000000"/>
-          <w:lang w:eastAsia="ja-JP"/>
-        </w:rPr>
-      </w:pPr>
-      <w:r>
-        <w:rPr>
-          <w:color w:val="000000"/>
-          <w:lang w:eastAsia="ja-JP"/>
-        </w:rPr>
-        <w:t xml:space="preserve">Indigo Road, Nelson, BC </w:t>
-      </w:r>
-    </w:p>
-    <w:p>
-      <w:pPr>
-        <w:widowControl w:val="0"/>
-        <w:tabs>
-          <w:tab w:val="left" w:pos="560"/>
-          <w:tab w:val="left" w:pos="1120"/>
-          <w:tab w:val="left" w:pos="1680"/>
-          <w:tab w:val="left" w:pos="2240"/>
-          <w:tab w:val="left" w:pos="2800"/>
-          <w:tab w:val="left" w:pos="3360"/>
-          <w:tab w:val="left" w:pos="3920"/>
-          <w:tab w:val="left" w:pos="4480"/>
-          <w:tab w:val="left" w:pos="5040"/>
-          <w:tab w:val="left" w:pos="5600"/>
-          <w:tab w:val="left" w:pos="6160"/>
-          <w:tab w:val="left" w:pos="6720"/>
-        </w:tabs>
-        <w:autoSpaceDE w:val="0"/>
-        <w:autoSpaceDN w:val="0"/>
-        <w:adjustRightInd w:val="0"/>
-        <w:rPr>
-          <w:color w:val="000000"/>
-          <w:lang w:eastAsia="ja-JP"/>
-        </w:rPr>
-      </w:pPr>
-      <w:r>
-        <w:rPr>
-          <w:color w:val="000000"/>
-          <w:lang w:eastAsia="ja-JP"/>
-        </w:rPr>
-        <w:t xml:space="preserve">New Perspective Gallery, </w:t>
-      </w:r>
-      <w:proofErr w:type="spellStart"/>
-      <w:r>
-        <w:rPr>
-          <w:color w:val="000000"/>
-          <w:lang w:eastAsia="ja-JP"/>
-        </w:rPr>
-        <w:t>Vallican</w:t>
-      </w:r>
-      <w:proofErr w:type="spellEnd"/>
-      <w:r>
-        <w:rPr>
-          <w:color w:val="000000"/>
-          <w:lang w:eastAsia="ja-JP"/>
-        </w:rPr>
-        <w:t xml:space="preserve">, BC </w:t>
-      </w:r>
-    </w:p>
-    <w:p>
-      <w:pPr>
-        <w:widowControl w:val="0"/>
-        <w:tabs>
-          <w:tab w:val="left" w:pos="560"/>
-          <w:tab w:val="left" w:pos="1120"/>
-          <w:tab w:val="left" w:pos="1680"/>
-          <w:tab w:val="left" w:pos="2240"/>
-          <w:tab w:val="left" w:pos="2800"/>
-          <w:tab w:val="left" w:pos="3360"/>
-          <w:tab w:val="left" w:pos="3920"/>
-          <w:tab w:val="left" w:pos="4480"/>
-          <w:tab w:val="left" w:pos="5040"/>
-          <w:tab w:val="left" w:pos="5600"/>
-          <w:tab w:val="left" w:pos="6160"/>
-          <w:tab w:val="left" w:pos="6720"/>
-        </w:tabs>
-        <w:autoSpaceDE w:val="0"/>
-        <w:autoSpaceDN w:val="0"/>
-        <w:adjustRightInd w:val="0"/>
-        <w:rPr>
-          <w:color w:val="000000"/>
-          <w:lang w:eastAsia="ja-JP"/>
-        </w:rPr>
-      </w:pPr>
-      <w:r>
-        <w:rPr>
-          <w:color w:val="000000"/>
-          <w:lang w:eastAsia="ja-JP"/>
-        </w:rPr>
-        <w:t>Richmond Art Gallery, Richmond, BC</w:t>
-      </w:r>
-    </w:p>
-    <w:p>
-      <w:pPr>
-        <w:widowControl w:val="0"/>
-        <w:tabs>
-          <w:tab w:val="left" w:pos="560"/>
-          <w:tab w:val="left" w:pos="1120"/>
-          <w:tab w:val="left" w:pos="1680"/>
-          <w:tab w:val="left" w:pos="2240"/>
-          <w:tab w:val="left" w:pos="2800"/>
-          <w:tab w:val="left" w:pos="3360"/>
-          <w:tab w:val="left" w:pos="3920"/>
-          <w:tab w:val="left" w:pos="4480"/>
-          <w:tab w:val="left" w:pos="5040"/>
-          <w:tab w:val="left" w:pos="5600"/>
-          <w:tab w:val="left" w:pos="6160"/>
-          <w:tab w:val="left" w:pos="6720"/>
-        </w:tabs>
-        <w:autoSpaceDE w:val="0"/>
-        <w:autoSpaceDN w:val="0"/>
-        <w:adjustRightInd w:val="0"/>
-        <w:rPr>
-          <w:color w:val="000000"/>
-          <w:lang w:eastAsia="ja-JP"/>
-        </w:rPr>
-      </w:pPr>
-    </w:p>
-    <w:p>
-      <w:pPr>
-        <w:widowControl w:val="0"/>
-        <w:tabs>
-          <w:tab w:val="left" w:pos="560"/>
-          <w:tab w:val="left" w:pos="1120"/>
-          <w:tab w:val="left" w:pos="1680"/>
-          <w:tab w:val="left" w:pos="2240"/>
-          <w:tab w:val="left" w:pos="2800"/>
-          <w:tab w:val="left" w:pos="3360"/>
-          <w:tab w:val="left" w:pos="3920"/>
-          <w:tab w:val="left" w:pos="4480"/>
-          <w:tab w:val="left" w:pos="5040"/>
-          <w:tab w:val="left" w:pos="5600"/>
-          <w:tab w:val="left" w:pos="6160"/>
-          <w:tab w:val="left" w:pos="6720"/>
-        </w:tabs>
-        <w:autoSpaceDE w:val="0"/>
-        <w:autoSpaceDN w:val="0"/>
-        <w:adjustRightInd w:val="0"/>
+        <w:t>Group</w:t>
+      </w:r>
+      <w:r>
         <w:rPr>
           <w:rFonts w:ascii="Copperplate Gothic Bold" w:hAnsi="Copperplate Gothic Bold"/>
           <w:b/>
@@ -2492,8 +2004,29 @@
           <w:szCs w:val="28"/>
           <w:lang w:eastAsia="ja-JP"/>
         </w:rPr>
-      </w:pPr>
-      <w:r>
+        <w:t xml:space="preserve"> Shows</w:t>
+      </w:r>
+    </w:p>
+    <w:p>
+      <w:pPr>
+        <w:widowControl w:val="0"/>
+        <w:tabs>
+          <w:tab w:val="left" w:pos="560"/>
+          <w:tab w:val="left" w:pos="1120"/>
+          <w:tab w:val="left" w:pos="1680"/>
+          <w:tab w:val="left" w:pos="2240"/>
+          <w:tab w:val="left" w:pos="2800"/>
+          <w:tab w:val="left" w:pos="3360"/>
+          <w:tab w:val="left" w:pos="3920"/>
+          <w:tab w:val="left" w:pos="4480"/>
+          <w:tab w:val="left" w:pos="5040"/>
+          <w:tab w:val="left" w:pos="5600"/>
+          <w:tab w:val="left" w:pos="6160"/>
+          <w:tab w:val="left" w:pos="6720"/>
+        </w:tabs>
+        <w:autoSpaceDE w:val="0"/>
+        <w:autoSpaceDN w:val="0"/>
+        <w:adjustRightInd w:val="0"/>
         <w:rPr>
           <w:rFonts w:ascii="Copperplate Gothic Bold" w:hAnsi="Copperplate Gothic Bold"/>
           <w:b/>
@@ -2503,6 +2036,423 @@
           <w:szCs w:val="28"/>
           <w:lang w:eastAsia="ja-JP"/>
         </w:rPr>
+      </w:pPr>
+      <w:r>
+        <w:rPr>
+          <w:color w:val="000000"/>
+          <w:lang w:eastAsia="ja-JP"/>
+        </w:rPr>
+        <w:t>2016</w:t>
+      </w:r>
+      <w:bookmarkStart w:id="0" w:name="_GoBack"/>
+      <w:bookmarkEnd w:id="0"/>
+      <w:r>
+        <w:rPr>
+          <w:color w:val="000000"/>
+          <w:lang w:eastAsia="ja-JP"/>
+        </w:rPr>
+        <w:t xml:space="preserve"> </w:t>
+      </w:r>
+      <w:r>
+        <w:rPr>
+          <w:color w:val="000000"/>
+          <w:lang w:eastAsia="ja-JP"/>
+        </w:rPr>
+        <w:t>–</w:t>
+      </w:r>
+      <w:r>
+        <w:rPr>
+          <w:color w:val="000000"/>
+          <w:lang w:eastAsia="ja-JP"/>
+        </w:rPr>
+        <w:t xml:space="preserve"> </w:t>
+      </w:r>
+      <w:r>
+        <w:rPr>
+          <w:color w:val="000000"/>
+          <w:lang w:eastAsia="ja-JP"/>
+        </w:rPr>
+        <w:t>Cedar Hill Arts Centre Gallery, Victoria</w:t>
+      </w:r>
+      <w:r>
+        <w:rPr>
+          <w:color w:val="000000"/>
+          <w:lang w:eastAsia="ja-JP"/>
+        </w:rPr>
+        <w:t>, BC</w:t>
+      </w:r>
+    </w:p>
+    <w:p>
+      <w:pPr>
+        <w:widowControl w:val="0"/>
+        <w:tabs>
+          <w:tab w:val="left" w:pos="560"/>
+          <w:tab w:val="left" w:pos="1120"/>
+          <w:tab w:val="left" w:pos="1680"/>
+          <w:tab w:val="left" w:pos="2240"/>
+          <w:tab w:val="left" w:pos="2800"/>
+          <w:tab w:val="left" w:pos="3360"/>
+          <w:tab w:val="left" w:pos="3920"/>
+          <w:tab w:val="left" w:pos="4480"/>
+          <w:tab w:val="left" w:pos="5040"/>
+          <w:tab w:val="left" w:pos="5600"/>
+          <w:tab w:val="left" w:pos="6160"/>
+          <w:tab w:val="left" w:pos="6720"/>
+        </w:tabs>
+        <w:autoSpaceDE w:val="0"/>
+        <w:autoSpaceDN w:val="0"/>
+        <w:adjustRightInd w:val="0"/>
+        <w:rPr>
+          <w:rFonts w:ascii="Copperplate Gothic Bold" w:hAnsi="Copperplate Gothic Bold"/>
+          <w:b/>
+          <w:bCs/>
+          <w:color w:val="000000"/>
+          <w:sz w:val="28"/>
+          <w:szCs w:val="28"/>
+          <w:lang w:eastAsia="ja-JP"/>
+        </w:rPr>
+      </w:pPr>
+    </w:p>
+    <w:p>
+      <w:pPr>
+        <w:widowControl w:val="0"/>
+        <w:tabs>
+          <w:tab w:val="left" w:pos="560"/>
+          <w:tab w:val="left" w:pos="1120"/>
+          <w:tab w:val="left" w:pos="1680"/>
+          <w:tab w:val="left" w:pos="2240"/>
+          <w:tab w:val="left" w:pos="2800"/>
+          <w:tab w:val="left" w:pos="3360"/>
+          <w:tab w:val="left" w:pos="3920"/>
+          <w:tab w:val="left" w:pos="4480"/>
+          <w:tab w:val="left" w:pos="5040"/>
+          <w:tab w:val="left" w:pos="5600"/>
+          <w:tab w:val="left" w:pos="6160"/>
+          <w:tab w:val="left" w:pos="6720"/>
+        </w:tabs>
+        <w:autoSpaceDE w:val="0"/>
+        <w:autoSpaceDN w:val="0"/>
+        <w:adjustRightInd w:val="0"/>
+        <w:rPr>
+          <w:rFonts w:ascii="Copperplate Gothic Bold" w:hAnsi="Copperplate Gothic Bold"/>
+          <w:b/>
+          <w:bCs/>
+          <w:color w:val="000000"/>
+          <w:sz w:val="28"/>
+          <w:szCs w:val="28"/>
+          <w:lang w:eastAsia="ja-JP"/>
+        </w:rPr>
+      </w:pPr>
+      <w:r>
+        <w:rPr>
+          <w:rFonts w:ascii="Copperplate Gothic Bold" w:hAnsi="Copperplate Gothic Bold"/>
+          <w:b/>
+          <w:bCs/>
+          <w:color w:val="000000"/>
+          <w:sz w:val="28"/>
+          <w:szCs w:val="28"/>
+          <w:lang w:eastAsia="ja-JP"/>
+        </w:rPr>
+        <w:t>Gallery Representation</w:t>
+      </w:r>
+    </w:p>
+    <w:p>
+      <w:pPr>
+        <w:widowControl w:val="0"/>
+        <w:tabs>
+          <w:tab w:val="left" w:pos="560"/>
+          <w:tab w:val="left" w:pos="1120"/>
+          <w:tab w:val="left" w:pos="1680"/>
+          <w:tab w:val="left" w:pos="2240"/>
+          <w:tab w:val="left" w:pos="2800"/>
+          <w:tab w:val="left" w:pos="3360"/>
+          <w:tab w:val="left" w:pos="3920"/>
+          <w:tab w:val="left" w:pos="4480"/>
+          <w:tab w:val="left" w:pos="5040"/>
+          <w:tab w:val="left" w:pos="5600"/>
+          <w:tab w:val="left" w:pos="6160"/>
+          <w:tab w:val="left" w:pos="6720"/>
+        </w:tabs>
+        <w:autoSpaceDE w:val="0"/>
+        <w:autoSpaceDN w:val="0"/>
+        <w:adjustRightInd w:val="0"/>
+        <w:rPr>
+          <w:color w:val="000000"/>
+          <w:lang w:eastAsia="ja-JP"/>
+        </w:rPr>
+      </w:pPr>
+      <w:r>
+        <w:rPr>
+          <w:color w:val="000000"/>
+          <w:lang w:eastAsia="ja-JP"/>
+        </w:rPr>
+        <w:t xml:space="preserve">Kootenay Art Gallery, Castlegar, BC </w:t>
+      </w:r>
+    </w:p>
+    <w:p>
+      <w:pPr>
+        <w:widowControl w:val="0"/>
+        <w:tabs>
+          <w:tab w:val="left" w:pos="560"/>
+          <w:tab w:val="left" w:pos="1120"/>
+          <w:tab w:val="left" w:pos="1680"/>
+          <w:tab w:val="left" w:pos="2240"/>
+          <w:tab w:val="left" w:pos="2800"/>
+          <w:tab w:val="left" w:pos="3360"/>
+          <w:tab w:val="left" w:pos="3920"/>
+          <w:tab w:val="left" w:pos="4480"/>
+          <w:tab w:val="left" w:pos="5040"/>
+          <w:tab w:val="left" w:pos="5600"/>
+          <w:tab w:val="left" w:pos="6160"/>
+          <w:tab w:val="left" w:pos="6720"/>
+        </w:tabs>
+        <w:autoSpaceDE w:val="0"/>
+        <w:autoSpaceDN w:val="0"/>
+        <w:adjustRightInd w:val="0"/>
+        <w:rPr>
+          <w:color w:val="000000"/>
+          <w:lang w:eastAsia="ja-JP"/>
+        </w:rPr>
+      </w:pPr>
+      <w:r>
+        <w:rPr>
+          <w:color w:val="000000"/>
+          <w:lang w:eastAsia="ja-JP"/>
+        </w:rPr>
+        <w:t xml:space="preserve">The Gallery at Mattick’s Farm, Victoria, BC </w:t>
+      </w:r>
+    </w:p>
+    <w:p>
+      <w:pPr>
+        <w:widowControl w:val="0"/>
+        <w:tabs>
+          <w:tab w:val="left" w:pos="560"/>
+          <w:tab w:val="left" w:pos="1120"/>
+          <w:tab w:val="left" w:pos="1680"/>
+          <w:tab w:val="left" w:pos="2240"/>
+          <w:tab w:val="left" w:pos="2800"/>
+          <w:tab w:val="left" w:pos="3360"/>
+          <w:tab w:val="left" w:pos="3920"/>
+          <w:tab w:val="left" w:pos="4480"/>
+          <w:tab w:val="left" w:pos="5040"/>
+          <w:tab w:val="left" w:pos="5600"/>
+          <w:tab w:val="left" w:pos="6160"/>
+          <w:tab w:val="left" w:pos="6720"/>
+        </w:tabs>
+        <w:autoSpaceDE w:val="0"/>
+        <w:autoSpaceDN w:val="0"/>
+        <w:adjustRightInd w:val="0"/>
+        <w:rPr>
+          <w:color w:val="000000"/>
+          <w:lang w:eastAsia="ja-JP"/>
+        </w:rPr>
+      </w:pPr>
+      <w:r>
+        <w:rPr>
+          <w:color w:val="000000"/>
+          <w:lang w:eastAsia="ja-JP"/>
+        </w:rPr>
+        <w:t xml:space="preserve">Qualicum House, Qualicum, BC </w:t>
+      </w:r>
+    </w:p>
+    <w:p>
+      <w:pPr>
+        <w:widowControl w:val="0"/>
+        <w:tabs>
+          <w:tab w:val="left" w:pos="560"/>
+          <w:tab w:val="left" w:pos="1120"/>
+          <w:tab w:val="left" w:pos="1680"/>
+          <w:tab w:val="left" w:pos="2240"/>
+          <w:tab w:val="left" w:pos="2800"/>
+          <w:tab w:val="left" w:pos="3360"/>
+          <w:tab w:val="left" w:pos="3920"/>
+          <w:tab w:val="left" w:pos="4480"/>
+          <w:tab w:val="left" w:pos="5040"/>
+          <w:tab w:val="left" w:pos="5600"/>
+          <w:tab w:val="left" w:pos="6160"/>
+          <w:tab w:val="left" w:pos="6720"/>
+        </w:tabs>
+        <w:autoSpaceDE w:val="0"/>
+        <w:autoSpaceDN w:val="0"/>
+        <w:adjustRightInd w:val="0"/>
+        <w:rPr>
+          <w:color w:val="000000"/>
+          <w:lang w:eastAsia="ja-JP"/>
+        </w:rPr>
+      </w:pPr>
+      <w:r>
+        <w:rPr>
+          <w:color w:val="000000"/>
+          <w:lang w:eastAsia="ja-JP"/>
+        </w:rPr>
+        <w:t xml:space="preserve">The Craft Connection, Nelson, BC </w:t>
+      </w:r>
+    </w:p>
+    <w:p>
+      <w:pPr>
+        <w:widowControl w:val="0"/>
+        <w:tabs>
+          <w:tab w:val="left" w:pos="560"/>
+          <w:tab w:val="left" w:pos="1120"/>
+          <w:tab w:val="left" w:pos="1680"/>
+          <w:tab w:val="left" w:pos="2240"/>
+          <w:tab w:val="left" w:pos="2800"/>
+          <w:tab w:val="left" w:pos="3360"/>
+          <w:tab w:val="left" w:pos="3920"/>
+          <w:tab w:val="left" w:pos="4480"/>
+          <w:tab w:val="left" w:pos="5040"/>
+          <w:tab w:val="left" w:pos="5600"/>
+          <w:tab w:val="left" w:pos="6160"/>
+          <w:tab w:val="left" w:pos="6720"/>
+        </w:tabs>
+        <w:autoSpaceDE w:val="0"/>
+        <w:autoSpaceDN w:val="0"/>
+        <w:adjustRightInd w:val="0"/>
+        <w:rPr>
+          <w:color w:val="000000"/>
+          <w:lang w:eastAsia="ja-JP"/>
+        </w:rPr>
+      </w:pPr>
+      <w:r>
+        <w:rPr>
+          <w:color w:val="000000"/>
+          <w:lang w:eastAsia="ja-JP"/>
+        </w:rPr>
+        <w:t xml:space="preserve">Indigo Road, Nelson, BC </w:t>
+      </w:r>
+    </w:p>
+    <w:p>
+      <w:pPr>
+        <w:widowControl w:val="0"/>
+        <w:tabs>
+          <w:tab w:val="left" w:pos="560"/>
+          <w:tab w:val="left" w:pos="1120"/>
+          <w:tab w:val="left" w:pos="1680"/>
+          <w:tab w:val="left" w:pos="2240"/>
+          <w:tab w:val="left" w:pos="2800"/>
+          <w:tab w:val="left" w:pos="3360"/>
+          <w:tab w:val="left" w:pos="3920"/>
+          <w:tab w:val="left" w:pos="4480"/>
+          <w:tab w:val="left" w:pos="5040"/>
+          <w:tab w:val="left" w:pos="5600"/>
+          <w:tab w:val="left" w:pos="6160"/>
+          <w:tab w:val="left" w:pos="6720"/>
+        </w:tabs>
+        <w:autoSpaceDE w:val="0"/>
+        <w:autoSpaceDN w:val="0"/>
+        <w:adjustRightInd w:val="0"/>
+        <w:rPr>
+          <w:color w:val="000000"/>
+          <w:lang w:eastAsia="ja-JP"/>
+        </w:rPr>
+      </w:pPr>
+      <w:r>
+        <w:rPr>
+          <w:color w:val="000000"/>
+          <w:lang w:eastAsia="ja-JP"/>
+        </w:rPr>
+        <w:t xml:space="preserve">New Perspective Gallery, Vallican, BC </w:t>
+      </w:r>
+    </w:p>
+    <w:p>
+      <w:pPr>
+        <w:widowControl w:val="0"/>
+        <w:tabs>
+          <w:tab w:val="left" w:pos="560"/>
+          <w:tab w:val="left" w:pos="1120"/>
+          <w:tab w:val="left" w:pos="1680"/>
+          <w:tab w:val="left" w:pos="2240"/>
+          <w:tab w:val="left" w:pos="2800"/>
+          <w:tab w:val="left" w:pos="3360"/>
+          <w:tab w:val="left" w:pos="3920"/>
+          <w:tab w:val="left" w:pos="4480"/>
+          <w:tab w:val="left" w:pos="5040"/>
+          <w:tab w:val="left" w:pos="5600"/>
+          <w:tab w:val="left" w:pos="6160"/>
+          <w:tab w:val="left" w:pos="6720"/>
+        </w:tabs>
+        <w:autoSpaceDE w:val="0"/>
+        <w:autoSpaceDN w:val="0"/>
+        <w:adjustRightInd w:val="0"/>
+        <w:rPr>
+          <w:color w:val="000000"/>
+          <w:lang w:eastAsia="ja-JP"/>
+        </w:rPr>
+      </w:pPr>
+      <w:r>
+        <w:rPr>
+          <w:color w:val="000000"/>
+          <w:lang w:eastAsia="ja-JP"/>
+        </w:rPr>
+        <w:t>Richmond Art Gallery, Richmond, BC</w:t>
+      </w:r>
+    </w:p>
+    <w:p>
+      <w:pPr>
+        <w:widowControl w:val="0"/>
+        <w:tabs>
+          <w:tab w:val="left" w:pos="560"/>
+          <w:tab w:val="left" w:pos="1120"/>
+          <w:tab w:val="left" w:pos="1680"/>
+          <w:tab w:val="left" w:pos="2240"/>
+          <w:tab w:val="left" w:pos="2800"/>
+          <w:tab w:val="left" w:pos="3360"/>
+          <w:tab w:val="left" w:pos="3920"/>
+          <w:tab w:val="left" w:pos="4480"/>
+          <w:tab w:val="left" w:pos="5040"/>
+          <w:tab w:val="left" w:pos="5600"/>
+          <w:tab w:val="left" w:pos="6160"/>
+          <w:tab w:val="left" w:pos="6720"/>
+        </w:tabs>
+        <w:autoSpaceDE w:val="0"/>
+        <w:autoSpaceDN w:val="0"/>
+        <w:adjustRightInd w:val="0"/>
+        <w:rPr>
+          <w:color w:val="000000"/>
+          <w:lang w:eastAsia="ja-JP"/>
+        </w:rPr>
+      </w:pPr>
+    </w:p>
+    <w:p>
+      <w:pPr>
+        <w:widowControl w:val="0"/>
+        <w:tabs>
+          <w:tab w:val="left" w:pos="560"/>
+          <w:tab w:val="left" w:pos="1120"/>
+          <w:tab w:val="left" w:pos="1680"/>
+          <w:tab w:val="left" w:pos="2240"/>
+          <w:tab w:val="left" w:pos="2800"/>
+          <w:tab w:val="left" w:pos="3360"/>
+          <w:tab w:val="left" w:pos="3920"/>
+          <w:tab w:val="left" w:pos="4480"/>
+          <w:tab w:val="left" w:pos="5040"/>
+          <w:tab w:val="left" w:pos="5600"/>
+          <w:tab w:val="left" w:pos="6160"/>
+          <w:tab w:val="left" w:pos="6720"/>
+        </w:tabs>
+        <w:autoSpaceDE w:val="0"/>
+        <w:autoSpaceDN w:val="0"/>
+        <w:adjustRightInd w:val="0"/>
+        <w:rPr>
+          <w:rFonts w:ascii="Copperplate Gothic Bold" w:hAnsi="Copperplate Gothic Bold"/>
+          <w:b/>
+          <w:bCs/>
+          <w:color w:val="000000"/>
+          <w:sz w:val="28"/>
+          <w:szCs w:val="28"/>
+          <w:lang w:eastAsia="ja-JP"/>
+        </w:rPr>
+      </w:pPr>
+      <w:r>
+        <w:rPr>
+          <w:rFonts w:ascii="Copperplate Gothic Bold" w:hAnsi="Copperplate Gothic Bold"/>
+          <w:b/>
+          <w:bCs/>
+          <w:color w:val="000000"/>
+          <w:sz w:val="28"/>
+          <w:szCs w:val="28"/>
+          <w:lang w:eastAsia="ja-JP"/>
+        </w:rPr>
         <w:t>Published Work</w:t>
       </w:r>
     </w:p>
@@ -2749,23 +2699,7 @@
           <w:color w:val="000000"/>
           <w:lang w:eastAsia="ja-JP"/>
         </w:rPr>
-        <w:t>2015    Private residence, Vancouver, BC, ‘</w:t>
-      </w:r>
-      <w:proofErr w:type="spellStart"/>
-      <w:r>
-        <w:rPr>
-          <w:color w:val="000000"/>
-          <w:lang w:eastAsia="ja-JP"/>
-        </w:rPr>
-        <w:t>Kua</w:t>
-      </w:r>
-      <w:proofErr w:type="spellEnd"/>
-      <w:r>
-        <w:rPr>
-          <w:color w:val="000000"/>
-          <w:lang w:eastAsia="ja-JP"/>
-        </w:rPr>
-        <w:t xml:space="preserve"> Bay’, 36’ x 24’, Oil on wood panel</w:t>
+        <w:t>2015    Private residence, Vancouver, BC, ‘Kua Bay’, 36’ x 24’, Oil on wood panel</w:t>
       </w:r>
     </w:p>
     <w:p>
@@ -2959,8 +2893,6 @@
           <w:lang w:eastAsia="ja-JP"/>
         </w:rPr>
       </w:pPr>
-      <w:bookmarkStart w:id="0" w:name="_GoBack"/>
-      <w:bookmarkEnd w:id="0"/>
     </w:p>
     <w:p>
       <w:pPr>
@@ -3034,48 +2966,8 @@
           <w:szCs w:val="32"/>
           <w:lang w:eastAsia="ja-JP"/>
         </w:rPr>
-        <w:t xml:space="preserve">D E B O R A H   M C </w:t>
-      </w:r>
-      <w:proofErr w:type="spellStart"/>
-      <w:r>
-        <w:rPr>
-          <w:rFonts w:ascii="Copperplate Gothic Bold" w:hAnsi="Copperplate Gothic Bold"/>
-          <w:b/>
-          <w:bCs/>
-          <w:color w:val="000000"/>
-          <w:sz w:val="32"/>
-          <w:szCs w:val="32"/>
-          <w:lang w:eastAsia="ja-JP"/>
-        </w:rPr>
-        <w:t>C</w:t>
-      </w:r>
-      <w:proofErr w:type="spellEnd"/>
-      <w:r>
-        <w:rPr>
-          <w:rFonts w:ascii="Copperplate Gothic Bold" w:hAnsi="Copperplate Gothic Bold"/>
-          <w:b/>
-          <w:bCs/>
-          <w:color w:val="000000"/>
-          <w:sz w:val="32"/>
-          <w:szCs w:val="32"/>
-          <w:lang w:eastAsia="ja-JP"/>
-        </w:rPr>
-        <w:t xml:space="preserve"> O L </w:t>
-      </w:r>
-      <w:proofErr w:type="spellStart"/>
-      <w:r>
-        <w:rPr>
-          <w:rFonts w:ascii="Copperplate Gothic Bold" w:hAnsi="Copperplate Gothic Bold"/>
-          <w:b/>
-          <w:bCs/>
-          <w:color w:val="000000"/>
-          <w:sz w:val="32"/>
-          <w:szCs w:val="32"/>
-          <w:lang w:eastAsia="ja-JP"/>
-        </w:rPr>
-        <w:t>L</w:t>
-      </w:r>
-      <w:proofErr w:type="spellEnd"/>
+        <w:t>D E B O R A H   M C C O L L</w:t>
+      </w:r>
     </w:p>
     <w:p>
       <w:pPr>
@@ -3318,7 +3210,6 @@
         </w:rPr>
         <w:t xml:space="preserve"> </w:t>
       </w:r>
-      <w:proofErr w:type="spellStart"/>
       <w:r>
         <w:rPr>
           <w:rFonts w:ascii="Copperplate Gothic Bold" w:hAnsi="Copperplate Gothic Bold"/>
@@ -3329,7 +3220,6 @@
         </w:rPr>
         <w:t>8</w:t>
       </w:r>
-      <w:proofErr w:type="spellEnd"/>
       <w:r>
         <w:rPr>
           <w:rFonts w:ascii="Copperplate Gothic Bold" w:hAnsi="Copperplate Gothic Bold"/>
@@ -3440,7 +3330,6 @@
         </w:rPr>
         <w:t xml:space="preserve"> </w:t>
       </w:r>
-      <w:proofErr w:type="spellStart"/>
       <w:r>
         <w:rPr>
           <w:rFonts w:ascii="Copperplate Gothic Bold" w:hAnsi="Copperplate Gothic Bold"/>
@@ -3451,7 +3340,6 @@
         </w:rPr>
         <w:t>1</w:t>
       </w:r>
-      <w:proofErr w:type="spellEnd"/>
     </w:p>
     <w:p>
       <w:pPr>
@@ -4303,7 +4191,6 @@
         </w:rPr>
         <w:tab/>
       </w:r>
-      <w:proofErr w:type="spellStart"/>
       <w:r>
         <w:rPr>
           <w:color w:val="000000"/>
@@ -4311,7 +4198,6 @@
         </w:rPr>
         <w:t>Watercolour</w:t>
       </w:r>
-      <w:proofErr w:type="spellEnd"/>
     </w:p>
     <w:p>
       <w:pPr>
@@ -4405,23 +4291,7 @@
           <w:color w:val="000000"/>
           <w:lang w:eastAsia="ja-JP"/>
         </w:rPr>
-        <w:t xml:space="preserve">Grade 1 </w:t>
-      </w:r>
-      <w:proofErr w:type="spellStart"/>
-      <w:r>
-        <w:rPr>
-          <w:color w:val="000000"/>
-          <w:lang w:eastAsia="ja-JP"/>
-        </w:rPr>
-        <w:t>Papier</w:t>
-      </w:r>
-      <w:proofErr w:type="spellEnd"/>
-      <w:r>
-        <w:rPr>
-          <w:color w:val="000000"/>
-          <w:lang w:eastAsia="ja-JP"/>
-        </w:rPr>
-        <w:t xml:space="preserve"> Mache</w:t>
+        <w:t>Grade 1 Papier Mache</w:t>
       </w:r>
     </w:p>
     <w:p>
@@ -4482,23 +4352,7 @@
           <w:color w:val="000000"/>
           <w:lang w:eastAsia="ja-JP"/>
         </w:rPr>
-        <w:t xml:space="preserve">Grade 2 </w:t>
-      </w:r>
-      <w:proofErr w:type="spellStart"/>
-      <w:r>
-        <w:rPr>
-          <w:color w:val="000000"/>
-          <w:lang w:eastAsia="ja-JP"/>
-        </w:rPr>
-        <w:t>Silkscreening</w:t>
-      </w:r>
-      <w:proofErr w:type="spellEnd"/>
-      <w:r>
-        <w:rPr>
-          <w:color w:val="000000"/>
-          <w:lang w:eastAsia="ja-JP"/>
-        </w:rPr>
-        <w:t xml:space="preserve"> on Fabric &amp; Block Printing </w:t>
+        <w:t xml:space="preserve">Grade 2 Silkscreening on Fabric &amp; Block Printing </w:t>
       </w:r>
     </w:p>
     <w:p>
@@ -4567,37 +4421,12 @@
         <w:tab/>
         <w:t xml:space="preserve">   </w:t>
       </w:r>
-      <w:proofErr w:type="spellStart"/>
-      <w:r>
-        <w:rPr>
-          <w:color w:val="000000"/>
-          <w:lang w:eastAsia="ja-JP"/>
-        </w:rPr>
-        <w:t>Vallican</w:t>
-      </w:r>
-      <w:proofErr w:type="spellEnd"/>
-      <w:r>
-        <w:rPr>
-          <w:color w:val="000000"/>
-          <w:lang w:eastAsia="ja-JP"/>
-        </w:rPr>
-        <w:t xml:space="preserve"> Whole School, </w:t>
-      </w:r>
-      <w:proofErr w:type="spellStart"/>
-      <w:r>
-        <w:rPr>
-          <w:color w:val="000000"/>
-          <w:lang w:eastAsia="ja-JP"/>
-        </w:rPr>
-        <w:t>Vallican</w:t>
-      </w:r>
-      <w:proofErr w:type="spellEnd"/>
-      <w:r>
-        <w:rPr>
-          <w:color w:val="000000"/>
-          <w:lang w:eastAsia="ja-JP"/>
-        </w:rPr>
-        <w:t>, BC</w:t>
+      <w:r>
+        <w:rPr>
+          <w:color w:val="000000"/>
+          <w:lang w:eastAsia="ja-JP"/>
+        </w:rPr>
+        <w:t>Vallican Whole School, Vallican, BC</w:t>
       </w:r>
       <w:r>
         <w:rPr>
@@ -4618,39 +4447,7 @@
           <w:color w:val="000000"/>
           <w:lang w:eastAsia="ja-JP"/>
         </w:rPr>
-        <w:t xml:space="preserve">/1 – </w:t>
-      </w:r>
-      <w:proofErr w:type="spellStart"/>
-      <w:r>
-        <w:rPr>
-          <w:color w:val="000000"/>
-          <w:lang w:eastAsia="ja-JP"/>
-        </w:rPr>
-        <w:t>Silkscreening</w:t>
-      </w:r>
-      <w:proofErr w:type="spellEnd"/>
-      <w:r>
-        <w:rPr>
-          <w:color w:val="000000"/>
-          <w:lang w:eastAsia="ja-JP"/>
-        </w:rPr>
-        <w:t xml:space="preserve">/basic </w:t>
-      </w:r>
-      <w:proofErr w:type="spellStart"/>
-      <w:r>
-        <w:rPr>
-          <w:color w:val="000000"/>
-          <w:lang w:eastAsia="ja-JP"/>
-        </w:rPr>
-        <w:t>colour</w:t>
-      </w:r>
-      <w:proofErr w:type="spellEnd"/>
-      <w:r>
-        <w:rPr>
-          <w:color w:val="000000"/>
-          <w:lang w:eastAsia="ja-JP"/>
-        </w:rPr>
-        <w:t xml:space="preserve"> </w:t>
+        <w:t xml:space="preserve">/1 – Silkscreening/basic colour </w:t>
       </w:r>
       <w:r>
         <w:rPr>
@@ -4774,23 +4571,7 @@
           <w:color w:val="000000"/>
           <w:lang w:eastAsia="ja-JP"/>
         </w:rPr>
-        <w:t xml:space="preserve">The Garden School, </w:t>
-      </w:r>
-      <w:proofErr w:type="spellStart"/>
-      <w:r>
-        <w:rPr>
-          <w:color w:val="000000"/>
-          <w:lang w:eastAsia="ja-JP"/>
-        </w:rPr>
-        <w:t>Tsawwassen</w:t>
-      </w:r>
-      <w:proofErr w:type="spellEnd"/>
-      <w:r>
-        <w:rPr>
-          <w:color w:val="000000"/>
-          <w:lang w:eastAsia="ja-JP"/>
-        </w:rPr>
-        <w:t>, BC</w:t>
+        <w:t>The Garden School, Tsawwassen, BC</w:t>
       </w:r>
       <w:r>
         <w:rPr>
@@ -4804,23 +4585,7 @@
           <w:color w:val="000000"/>
           <w:lang w:eastAsia="ja-JP"/>
         </w:rPr>
-        <w:t>- Basic block printing/</w:t>
-      </w:r>
-      <w:proofErr w:type="spellStart"/>
-      <w:r>
-        <w:rPr>
-          <w:color w:val="000000"/>
-          <w:lang w:eastAsia="ja-JP"/>
-        </w:rPr>
-        <w:t>colour</w:t>
-      </w:r>
-      <w:proofErr w:type="spellEnd"/>
-      <w:r>
-        <w:rPr>
-          <w:color w:val="000000"/>
-          <w:lang w:eastAsia="ja-JP"/>
-        </w:rPr>
-        <w:t xml:space="preserve"> </w:t>
+        <w:t xml:space="preserve">- Basic block printing/colour </w:t>
       </w:r>
       <w:r>
         <w:rPr>
@@ -5189,27 +4954,7 @@
             <w:szCs w:val="28"/>
             <w:lang w:eastAsia="ja-JP"/>
           </w:rPr>
-          <w:t>https://deborah-</w:t>
-        </w:r>
-        <w:r>
-          <w:rPr>
-            <w:rStyle w:val="Hyperlink"/>
-            <w:rFonts w:ascii="Copperplate Gothic Bold" w:hAnsi="Copperplate Gothic Bold"/>
-            <w:sz w:val="28"/>
-            <w:szCs w:val="28"/>
-            <w:lang w:eastAsia="ja-JP"/>
-          </w:rPr>
-          <w:t>m</w:t>
-        </w:r>
-        <w:r>
-          <w:rPr>
-            <w:rStyle w:val="Hyperlink"/>
-            <w:rFonts w:ascii="Copperplate Gothic Bold" w:hAnsi="Copperplate Gothic Bold"/>
-            <w:sz w:val="28"/>
-            <w:szCs w:val="28"/>
-            <w:lang w:eastAsia="ja-JP"/>
-          </w:rPr>
-          <w:t>ccoll.ca</w:t>
+          <w:t>https://deborah-mccoll.ca</w:t>
         </w:r>
       </w:hyperlink>
     </w:p>
@@ -6302,7 +6047,7 @@
 </file>
 
 <file path=customXml/itemProps1.xml><?xml version="1.0" encoding="utf-8"?>
-<ds:datastoreItem xmlns:ds="http://schemas.openxmlformats.org/officeDocument/2006/customXml" ds:itemID="{8D656B49-65E3-AF4D-9C04-3C7BE63984A7}">
+<ds:datastoreItem xmlns:ds="http://schemas.openxmlformats.org/officeDocument/2006/customXml" ds:itemID="{7769105F-7D7C-7244-86EF-9541D4C0FD34}">
   <ds:schemaRefs>
     <ds:schemaRef ds:uri="http://schemas.openxmlformats.org/officeDocument/2006/bibliography"/>
   </ds:schemaRefs>

</xml_diff>